<commit_message>
finish half of the exp.10
</commit_message>
<xml_diff>
--- a/实验报告（Completed）/中山大学电路基础实验课实验报告（R、L、C元件阻抗特性的研究）.docx
+++ b/实验报告（Completed）/中山大学电路基础实验课实验报告（R、L、C元件阻抗特性的研究）.docx
@@ -80,7 +80,7 @@
                     </pic:cNvPicPr>
                   </pic:nvPicPr>
                   <pic:blipFill rotWithShape="1">
-                    <a:blip r:embed="rId7" cstate="print">
+                    <a:blip r:embed="rId8" cstate="print">
                       <a:extLst>
                         <a:ext uri="{28A0092B-C50C-407E-A947-70E740481C1C}">
                           <a14:useLocalDpi xmlns:a14="http://schemas.microsoft.com/office/drawing/2010/main" val="0"/>
@@ -487,7 +487,39 @@
                 <w:sz w:val="32"/>
                 <w:szCs w:val="32"/>
               </w:rPr>
-              <w:t>2.在实验过程中，可以根据实际需要，在R、L、C、f中，定三调一。</w:t>
+              <w:t>2.</w:t>
+            </w:r>
+            <w:r>
+              <w:rPr>
+                <w:rFonts w:hint="eastAsia"/>
+                <w:sz w:val="32"/>
+                <w:szCs w:val="32"/>
+              </w:rPr>
+              <w:t>阻抗、电抗、相位角之间满足关系</w:t>
+            </w:r>
+            <w:r>
+              <w:rPr>
+                <w:sz w:val="32"/>
+                <w:szCs w:val="32"/>
+              </w:rPr>
+              <w:t>X=Zsin</w:t>
+            </w:r>
+            <w:r>
+              <w:rPr>
+                <w:rFonts w:hint="eastAsia"/>
+                <w:sz w:val="32"/>
+                <w:szCs w:val="32"/>
+              </w:rPr>
+              <w:t>φ</w:t>
+            </w:r>
+            <w:bookmarkStart w:id="0" w:name="_GoBack"/>
+            <w:bookmarkEnd w:id="0"/>
+            <w:r>
+              <w:rPr>
+                <w:sz w:val="32"/>
+                <w:szCs w:val="32"/>
+              </w:rPr>
+              <w:t xml:space="preserve"> </w:t>
             </w:r>
           </w:p>
         </w:tc>
@@ -855,7 +887,6 @@
                 <w:sz w:val="32"/>
                 <w:szCs w:val="32"/>
               </w:rPr>
-              <w:lastRenderedPageBreak/>
               <w:t>5.计算阻抗元件的实部和虚部，并测量出阻抗角φ。</w:t>
             </w:r>
           </w:p>
@@ -919,7 +950,7 @@
                           <pic:cNvPicPr/>
                         </pic:nvPicPr>
                         <pic:blipFill>
-                          <a:blip r:embed="rId8" cstate="print">
+                          <a:blip r:embed="rId9" cstate="print">
                             <a:extLst>
                               <a:ext uri="{28A0092B-C50C-407E-A947-70E740481C1C}">
                                 <a14:useLocalDpi xmlns:a14="http://schemas.microsoft.com/office/drawing/2010/main" val="0"/>
@@ -2239,7 +2270,6 @@
                       <w:sz w:val="32"/>
                       <w:szCs w:val="32"/>
                     </w:rPr>
-                    <w:lastRenderedPageBreak/>
                     <w:t>U</w:t>
                   </w:r>
                   <w:r>
@@ -2389,6 +2419,7 @@
                       <w:sz w:val="32"/>
                       <w:szCs w:val="32"/>
                     </w:rPr>
+                    <w:lastRenderedPageBreak/>
                     <w:t>频率f（Hz）</w:t>
                   </w:r>
                 </w:p>
@@ -3513,11 +3544,11 @@
         <w:tblLook w:val="0000" w:firstRow="0" w:lastRow="0" w:firstColumn="0" w:lastColumn="0" w:noHBand="0" w:noVBand="0"/>
       </w:tblPr>
       <w:tblGrid>
-        <w:gridCol w:w="8758"/>
+        <w:gridCol w:w="8760"/>
       </w:tblGrid>
       <w:tr>
         <w:trPr>
-          <w:trHeight w:val="4101"/>
+          <w:trHeight w:val="699"/>
         </w:trPr>
         <w:tc>
           <w:tcPr>
@@ -4475,6 +4506,7 @@
                       <w:sz w:val="32"/>
                       <w:szCs w:val="32"/>
                     </w:rPr>
+                    <w:lastRenderedPageBreak/>
                     <w:t>I</w:t>
                   </w:r>
                   <w:r>
@@ -5540,6 +5572,2658 @@
               </w:rPr>
             </w:pPr>
           </w:p>
+          <w:tbl>
+            <w:tblPr>
+              <w:tblStyle w:val="a9"/>
+              <w:tblW w:w="8534" w:type="dxa"/>
+              <w:tblLook w:val="04A0" w:firstRow="1" w:lastRow="0" w:firstColumn="1" w:lastColumn="0" w:noHBand="0" w:noVBand="1"/>
+            </w:tblPr>
+            <w:tblGrid>
+              <w:gridCol w:w="1265"/>
+              <w:gridCol w:w="1267"/>
+              <w:gridCol w:w="1538"/>
+              <w:gridCol w:w="1913"/>
+              <w:gridCol w:w="2551"/>
+            </w:tblGrid>
+            <w:tr>
+              <w:tc>
+                <w:tcPr>
+                  <w:tcW w:w="1265" w:type="dxa"/>
+                </w:tcPr>
+                <w:p>
+                  <w:pPr>
+                    <w:rPr>
+                      <w:rFonts w:hint="eastAsia"/>
+                      <w:sz w:val="32"/>
+                      <w:szCs w:val="32"/>
+                    </w:rPr>
+                  </w:pPr>
+                  <w:r>
+                    <w:rPr>
+                      <w:rFonts w:hint="eastAsia"/>
+                      <w:sz w:val="32"/>
+                      <w:szCs w:val="32"/>
+                    </w:rPr>
+                    <w:t>频率</w:t>
+                  </w:r>
+                </w:p>
+              </w:tc>
+              <w:tc>
+                <w:tcPr>
+                  <w:tcW w:w="1267" w:type="dxa"/>
+                </w:tcPr>
+                <w:p>
+                  <w:pPr>
+                    <w:rPr>
+                      <w:rFonts w:hint="eastAsia"/>
+                      <w:sz w:val="32"/>
+                      <w:szCs w:val="32"/>
+                    </w:rPr>
+                  </w:pPr>
+                  <w:r>
+                    <w:rPr>
+                      <w:rFonts w:hint="eastAsia"/>
+                      <w:sz w:val="32"/>
+                      <w:szCs w:val="32"/>
+                    </w:rPr>
+                    <w:t>元件</w:t>
+                  </w:r>
+                </w:p>
+              </w:tc>
+              <w:tc>
+                <w:tcPr>
+                  <w:tcW w:w="1538" w:type="dxa"/>
+                </w:tcPr>
+                <w:p>
+                  <w:pPr>
+                    <w:rPr>
+                      <w:rFonts w:hint="eastAsia"/>
+                      <w:sz w:val="32"/>
+                      <w:szCs w:val="32"/>
+                    </w:rPr>
+                  </w:pPr>
+                  <w:r>
+                    <w:rPr>
+                      <w:rFonts w:hint="eastAsia"/>
+                      <w:sz w:val="32"/>
+                      <w:szCs w:val="32"/>
+                    </w:rPr>
+                    <w:t>阻抗（Z）</w:t>
+                  </w:r>
+                </w:p>
+              </w:tc>
+              <w:tc>
+                <w:tcPr>
+                  <w:tcW w:w="1913" w:type="dxa"/>
+                </w:tcPr>
+                <w:p>
+                  <w:pPr>
+                    <w:rPr>
+                      <w:rFonts w:hint="eastAsia"/>
+                      <w:sz w:val="32"/>
+                      <w:szCs w:val="32"/>
+                    </w:rPr>
+                  </w:pPr>
+                  <w:r>
+                    <w:rPr>
+                      <w:rFonts w:hint="eastAsia"/>
+                      <w:sz w:val="32"/>
+                      <w:szCs w:val="32"/>
+                    </w:rPr>
+                    <w:t>相位角φ（°）</w:t>
+                  </w:r>
+                </w:p>
+              </w:tc>
+              <w:tc>
+                <w:tcPr>
+                  <w:tcW w:w="2551" w:type="dxa"/>
+                </w:tcPr>
+                <w:p>
+                  <w:pPr>
+                    <w:rPr>
+                      <w:rFonts w:hint="eastAsia"/>
+                      <w:sz w:val="32"/>
+                      <w:szCs w:val="32"/>
+                    </w:rPr>
+                  </w:pPr>
+                  <w:r>
+                    <w:rPr>
+                      <w:rFonts w:hint="eastAsia"/>
+                      <w:sz w:val="32"/>
+                      <w:szCs w:val="32"/>
+                    </w:rPr>
+                    <w:t>实测电抗（X</w:t>
+                  </w:r>
+                  <w:r>
+                    <w:rPr>
+                      <w:sz w:val="32"/>
+                      <w:szCs w:val="32"/>
+                    </w:rPr>
+                    <w:t>）</w:t>
+                  </w:r>
+                </w:p>
+              </w:tc>
+            </w:tr>
+            <w:tr>
+              <w:tc>
+                <w:tcPr>
+                  <w:tcW w:w="1265" w:type="dxa"/>
+                </w:tcPr>
+                <w:p>
+                  <w:pPr>
+                    <w:rPr>
+                      <w:rFonts w:hint="eastAsia"/>
+                      <w:sz w:val="32"/>
+                      <w:szCs w:val="32"/>
+                    </w:rPr>
+                  </w:pPr>
+                  <w:r>
+                    <w:rPr>
+                      <w:rFonts w:hint="eastAsia"/>
+                      <w:sz w:val="32"/>
+                      <w:szCs w:val="32"/>
+                    </w:rPr>
+                    <w:t>200</w:t>
+                  </w:r>
+                  <w:r>
+                    <w:rPr>
+                      <w:sz w:val="32"/>
+                      <w:szCs w:val="32"/>
+                    </w:rPr>
+                    <w:t>H</w:t>
+                  </w:r>
+                  <w:r>
+                    <w:rPr>
+                      <w:rFonts w:hint="eastAsia"/>
+                      <w:sz w:val="32"/>
+                      <w:szCs w:val="32"/>
+                    </w:rPr>
+                    <w:t>z</w:t>
+                  </w:r>
+                </w:p>
+              </w:tc>
+              <w:tc>
+                <w:tcPr>
+                  <w:tcW w:w="1267" w:type="dxa"/>
+                </w:tcPr>
+                <w:p>
+                  <w:pPr>
+                    <w:rPr>
+                      <w:rFonts w:hint="eastAsia"/>
+                      <w:sz w:val="32"/>
+                      <w:szCs w:val="32"/>
+                    </w:rPr>
+                  </w:pPr>
+                  <w:r>
+                    <w:rPr>
+                      <w:rFonts w:hint="eastAsia"/>
+                      <w:sz w:val="32"/>
+                      <w:szCs w:val="32"/>
+                    </w:rPr>
+                    <w:t>R</w:t>
+                  </w:r>
+                </w:p>
+              </w:tc>
+              <w:tc>
+                <w:tcPr>
+                  <w:tcW w:w="1538" w:type="dxa"/>
+                </w:tcPr>
+                <w:p>
+                  <w:pPr>
+                    <w:rPr>
+                      <w:rFonts w:hint="eastAsia"/>
+                      <w:sz w:val="32"/>
+                      <w:szCs w:val="32"/>
+                    </w:rPr>
+                  </w:pPr>
+                </w:p>
+              </w:tc>
+              <w:tc>
+                <w:tcPr>
+                  <w:tcW w:w="1913" w:type="dxa"/>
+                </w:tcPr>
+                <w:p>
+                  <w:pPr>
+                    <w:rPr>
+                      <w:rFonts w:hint="eastAsia"/>
+                      <w:sz w:val="32"/>
+                      <w:szCs w:val="32"/>
+                    </w:rPr>
+                  </w:pPr>
+                </w:p>
+              </w:tc>
+              <w:tc>
+                <w:tcPr>
+                  <w:tcW w:w="2551" w:type="dxa"/>
+                </w:tcPr>
+                <w:p>
+                  <w:pPr>
+                    <w:rPr>
+                      <w:rFonts w:hint="eastAsia"/>
+                      <w:sz w:val="32"/>
+                      <w:szCs w:val="32"/>
+                    </w:rPr>
+                  </w:pPr>
+                </w:p>
+              </w:tc>
+            </w:tr>
+            <w:tr>
+              <w:tc>
+                <w:tcPr>
+                  <w:tcW w:w="1265" w:type="dxa"/>
+                </w:tcPr>
+                <w:p>
+                  <w:pPr>
+                    <w:rPr>
+                      <w:rFonts w:hint="eastAsia"/>
+                      <w:sz w:val="32"/>
+                      <w:szCs w:val="32"/>
+                    </w:rPr>
+                  </w:pPr>
+                </w:p>
+              </w:tc>
+              <w:tc>
+                <w:tcPr>
+                  <w:tcW w:w="1267" w:type="dxa"/>
+                </w:tcPr>
+                <w:p>
+                  <w:pPr>
+                    <w:rPr>
+                      <w:rFonts w:hint="eastAsia"/>
+                      <w:sz w:val="32"/>
+                      <w:szCs w:val="32"/>
+                    </w:rPr>
+                  </w:pPr>
+                  <w:r>
+                    <w:rPr>
+                      <w:rFonts w:hint="eastAsia"/>
+                      <w:sz w:val="32"/>
+                      <w:szCs w:val="32"/>
+                    </w:rPr>
+                    <w:t>L</w:t>
+                  </w:r>
+                </w:p>
+              </w:tc>
+              <w:tc>
+                <w:tcPr>
+                  <w:tcW w:w="1538" w:type="dxa"/>
+                </w:tcPr>
+                <w:p>
+                  <w:pPr>
+                    <w:rPr>
+                      <w:rFonts w:hint="eastAsia"/>
+                      <w:sz w:val="32"/>
+                      <w:szCs w:val="32"/>
+                    </w:rPr>
+                  </w:pPr>
+                </w:p>
+              </w:tc>
+              <w:tc>
+                <w:tcPr>
+                  <w:tcW w:w="1913" w:type="dxa"/>
+                </w:tcPr>
+                <w:p>
+                  <w:pPr>
+                    <w:rPr>
+                      <w:rFonts w:hint="eastAsia"/>
+                      <w:sz w:val="32"/>
+                      <w:szCs w:val="32"/>
+                    </w:rPr>
+                  </w:pPr>
+                </w:p>
+              </w:tc>
+              <w:tc>
+                <w:tcPr>
+                  <w:tcW w:w="2551" w:type="dxa"/>
+                </w:tcPr>
+                <w:p>
+                  <w:pPr>
+                    <w:rPr>
+                      <w:rFonts w:hint="eastAsia"/>
+                      <w:sz w:val="32"/>
+                      <w:szCs w:val="32"/>
+                    </w:rPr>
+                  </w:pPr>
+                </w:p>
+              </w:tc>
+            </w:tr>
+            <w:tr>
+              <w:tc>
+                <w:tcPr>
+                  <w:tcW w:w="1265" w:type="dxa"/>
+                </w:tcPr>
+                <w:p>
+                  <w:pPr>
+                    <w:rPr>
+                      <w:rFonts w:hint="eastAsia"/>
+                      <w:sz w:val="32"/>
+                      <w:szCs w:val="32"/>
+                    </w:rPr>
+                  </w:pPr>
+                </w:p>
+              </w:tc>
+              <w:tc>
+                <w:tcPr>
+                  <w:tcW w:w="1267" w:type="dxa"/>
+                </w:tcPr>
+                <w:p>
+                  <w:pPr>
+                    <w:rPr>
+                      <w:rFonts w:hint="eastAsia"/>
+                      <w:sz w:val="32"/>
+                      <w:szCs w:val="32"/>
+                    </w:rPr>
+                  </w:pPr>
+                  <w:r>
+                    <w:rPr>
+                      <w:rFonts w:hint="eastAsia"/>
+                      <w:sz w:val="32"/>
+                      <w:szCs w:val="32"/>
+                    </w:rPr>
+                    <w:t>C</w:t>
+                  </w:r>
+                </w:p>
+              </w:tc>
+              <w:tc>
+                <w:tcPr>
+                  <w:tcW w:w="1538" w:type="dxa"/>
+                </w:tcPr>
+                <w:p>
+                  <w:pPr>
+                    <w:rPr>
+                      <w:rFonts w:hint="eastAsia"/>
+                      <w:sz w:val="32"/>
+                      <w:szCs w:val="32"/>
+                    </w:rPr>
+                  </w:pPr>
+                </w:p>
+              </w:tc>
+              <w:tc>
+                <w:tcPr>
+                  <w:tcW w:w="1913" w:type="dxa"/>
+                </w:tcPr>
+                <w:p>
+                  <w:pPr>
+                    <w:rPr>
+                      <w:rFonts w:hint="eastAsia"/>
+                      <w:sz w:val="32"/>
+                      <w:szCs w:val="32"/>
+                    </w:rPr>
+                  </w:pPr>
+                </w:p>
+              </w:tc>
+              <w:tc>
+                <w:tcPr>
+                  <w:tcW w:w="2551" w:type="dxa"/>
+                </w:tcPr>
+                <w:p>
+                  <w:pPr>
+                    <w:rPr>
+                      <w:rFonts w:hint="eastAsia"/>
+                      <w:sz w:val="32"/>
+                      <w:szCs w:val="32"/>
+                    </w:rPr>
+                  </w:pPr>
+                </w:p>
+              </w:tc>
+            </w:tr>
+            <w:tr>
+              <w:tc>
+                <w:tcPr>
+                  <w:tcW w:w="1265" w:type="dxa"/>
+                </w:tcPr>
+                <w:p>
+                  <w:pPr>
+                    <w:rPr>
+                      <w:rFonts w:hint="eastAsia"/>
+                      <w:sz w:val="32"/>
+                      <w:szCs w:val="32"/>
+                    </w:rPr>
+                  </w:pPr>
+                </w:p>
+              </w:tc>
+              <w:tc>
+                <w:tcPr>
+                  <w:tcW w:w="1267" w:type="dxa"/>
+                </w:tcPr>
+                <w:p>
+                  <w:pPr>
+                    <w:rPr>
+                      <w:rFonts w:hint="eastAsia"/>
+                      <w:sz w:val="32"/>
+                      <w:szCs w:val="32"/>
+                    </w:rPr>
+                  </w:pPr>
+                </w:p>
+              </w:tc>
+              <w:tc>
+                <w:tcPr>
+                  <w:tcW w:w="1538" w:type="dxa"/>
+                </w:tcPr>
+                <w:p>
+                  <w:pPr>
+                    <w:rPr>
+                      <w:rFonts w:hint="eastAsia"/>
+                      <w:sz w:val="32"/>
+                      <w:szCs w:val="32"/>
+                    </w:rPr>
+                  </w:pPr>
+                </w:p>
+              </w:tc>
+              <w:tc>
+                <w:tcPr>
+                  <w:tcW w:w="1913" w:type="dxa"/>
+                </w:tcPr>
+                <w:p>
+                  <w:pPr>
+                    <w:rPr>
+                      <w:rFonts w:hint="eastAsia"/>
+                      <w:sz w:val="32"/>
+                      <w:szCs w:val="32"/>
+                    </w:rPr>
+                  </w:pPr>
+                </w:p>
+              </w:tc>
+              <w:tc>
+                <w:tcPr>
+                  <w:tcW w:w="2551" w:type="dxa"/>
+                </w:tcPr>
+                <w:p>
+                  <w:pPr>
+                    <w:rPr>
+                      <w:rFonts w:hint="eastAsia"/>
+                      <w:sz w:val="32"/>
+                      <w:szCs w:val="32"/>
+                    </w:rPr>
+                  </w:pPr>
+                </w:p>
+              </w:tc>
+            </w:tr>
+            <w:tr>
+              <w:tc>
+                <w:tcPr>
+                  <w:tcW w:w="1265" w:type="dxa"/>
+                </w:tcPr>
+                <w:p>
+                  <w:pPr>
+                    <w:rPr>
+                      <w:rFonts w:hint="eastAsia"/>
+                      <w:sz w:val="32"/>
+                      <w:szCs w:val="32"/>
+                    </w:rPr>
+                  </w:pPr>
+                  <w:r>
+                    <w:rPr>
+                      <w:rFonts w:hint="eastAsia"/>
+                      <w:sz w:val="32"/>
+                      <w:szCs w:val="32"/>
+                    </w:rPr>
+                    <w:t>1</w:t>
+                  </w:r>
+                  <w:r>
+                    <w:rPr>
+                      <w:sz w:val="32"/>
+                      <w:szCs w:val="32"/>
+                    </w:rPr>
+                    <w:t>0</w:t>
+                  </w:r>
+                  <w:r>
+                    <w:rPr>
+                      <w:rFonts w:hint="eastAsia"/>
+                      <w:sz w:val="32"/>
+                      <w:szCs w:val="32"/>
+                    </w:rPr>
+                    <w:t>00</w:t>
+                  </w:r>
+                  <w:r>
+                    <w:rPr>
+                      <w:sz w:val="32"/>
+                      <w:szCs w:val="32"/>
+                    </w:rPr>
+                    <w:t>Hz</w:t>
+                  </w:r>
+                </w:p>
+              </w:tc>
+              <w:tc>
+                <w:tcPr>
+                  <w:tcW w:w="1267" w:type="dxa"/>
+                </w:tcPr>
+                <w:p>
+                  <w:pPr>
+                    <w:rPr>
+                      <w:rFonts w:hint="eastAsia"/>
+                      <w:sz w:val="32"/>
+                      <w:szCs w:val="32"/>
+                    </w:rPr>
+                  </w:pPr>
+                  <w:r>
+                    <w:rPr>
+                      <w:rFonts w:hint="eastAsia"/>
+                      <w:sz w:val="32"/>
+                      <w:szCs w:val="32"/>
+                    </w:rPr>
+                    <w:t>R</w:t>
+                  </w:r>
+                </w:p>
+              </w:tc>
+              <w:tc>
+                <w:tcPr>
+                  <w:tcW w:w="1538" w:type="dxa"/>
+                </w:tcPr>
+                <w:p>
+                  <w:pPr>
+                    <w:rPr>
+                      <w:rFonts w:hint="eastAsia"/>
+                      <w:sz w:val="32"/>
+                      <w:szCs w:val="32"/>
+                    </w:rPr>
+                  </w:pPr>
+                </w:p>
+              </w:tc>
+              <w:tc>
+                <w:tcPr>
+                  <w:tcW w:w="1913" w:type="dxa"/>
+                </w:tcPr>
+                <w:p>
+                  <w:pPr>
+                    <w:rPr>
+                      <w:rFonts w:hint="eastAsia"/>
+                      <w:sz w:val="32"/>
+                      <w:szCs w:val="32"/>
+                    </w:rPr>
+                  </w:pPr>
+                </w:p>
+              </w:tc>
+              <w:tc>
+                <w:tcPr>
+                  <w:tcW w:w="2551" w:type="dxa"/>
+                </w:tcPr>
+                <w:p>
+                  <w:pPr>
+                    <w:rPr>
+                      <w:rFonts w:hint="eastAsia"/>
+                      <w:sz w:val="32"/>
+                      <w:szCs w:val="32"/>
+                    </w:rPr>
+                  </w:pPr>
+                </w:p>
+              </w:tc>
+            </w:tr>
+            <w:tr>
+              <w:tc>
+                <w:tcPr>
+                  <w:tcW w:w="1265" w:type="dxa"/>
+                </w:tcPr>
+                <w:p>
+                  <w:pPr>
+                    <w:rPr>
+                      <w:rFonts w:hint="eastAsia"/>
+                      <w:sz w:val="32"/>
+                      <w:szCs w:val="32"/>
+                    </w:rPr>
+                  </w:pPr>
+                </w:p>
+              </w:tc>
+              <w:tc>
+                <w:tcPr>
+                  <w:tcW w:w="1267" w:type="dxa"/>
+                </w:tcPr>
+                <w:p>
+                  <w:pPr>
+                    <w:rPr>
+                      <w:rFonts w:hint="eastAsia"/>
+                      <w:sz w:val="32"/>
+                      <w:szCs w:val="32"/>
+                    </w:rPr>
+                  </w:pPr>
+                  <w:r>
+                    <w:rPr>
+                      <w:rFonts w:hint="eastAsia"/>
+                      <w:sz w:val="32"/>
+                      <w:szCs w:val="32"/>
+                    </w:rPr>
+                    <w:t>L</w:t>
+                  </w:r>
+                </w:p>
+              </w:tc>
+              <w:tc>
+                <w:tcPr>
+                  <w:tcW w:w="1538" w:type="dxa"/>
+                </w:tcPr>
+                <w:p>
+                  <w:pPr>
+                    <w:rPr>
+                      <w:rFonts w:hint="eastAsia"/>
+                      <w:sz w:val="32"/>
+                      <w:szCs w:val="32"/>
+                    </w:rPr>
+                  </w:pPr>
+                </w:p>
+              </w:tc>
+              <w:tc>
+                <w:tcPr>
+                  <w:tcW w:w="1913" w:type="dxa"/>
+                </w:tcPr>
+                <w:p>
+                  <w:pPr>
+                    <w:rPr>
+                      <w:rFonts w:hint="eastAsia"/>
+                      <w:sz w:val="32"/>
+                      <w:szCs w:val="32"/>
+                    </w:rPr>
+                  </w:pPr>
+                </w:p>
+              </w:tc>
+              <w:tc>
+                <w:tcPr>
+                  <w:tcW w:w="2551" w:type="dxa"/>
+                </w:tcPr>
+                <w:p>
+                  <w:pPr>
+                    <w:rPr>
+                      <w:rFonts w:hint="eastAsia"/>
+                      <w:sz w:val="32"/>
+                      <w:szCs w:val="32"/>
+                    </w:rPr>
+                  </w:pPr>
+                </w:p>
+              </w:tc>
+            </w:tr>
+            <w:tr>
+              <w:tc>
+                <w:tcPr>
+                  <w:tcW w:w="1265" w:type="dxa"/>
+                </w:tcPr>
+                <w:p>
+                  <w:pPr>
+                    <w:rPr>
+                      <w:rFonts w:hint="eastAsia"/>
+                      <w:sz w:val="32"/>
+                      <w:szCs w:val="32"/>
+                    </w:rPr>
+                  </w:pPr>
+                </w:p>
+              </w:tc>
+              <w:tc>
+                <w:tcPr>
+                  <w:tcW w:w="1267" w:type="dxa"/>
+                </w:tcPr>
+                <w:p>
+                  <w:pPr>
+                    <w:rPr>
+                      <w:rFonts w:hint="eastAsia"/>
+                      <w:sz w:val="32"/>
+                      <w:szCs w:val="32"/>
+                    </w:rPr>
+                  </w:pPr>
+                  <w:r>
+                    <w:rPr>
+                      <w:rFonts w:hint="eastAsia"/>
+                      <w:sz w:val="32"/>
+                      <w:szCs w:val="32"/>
+                    </w:rPr>
+                    <w:t>C</w:t>
+                  </w:r>
+                </w:p>
+              </w:tc>
+              <w:tc>
+                <w:tcPr>
+                  <w:tcW w:w="1538" w:type="dxa"/>
+                </w:tcPr>
+                <w:p>
+                  <w:pPr>
+                    <w:rPr>
+                      <w:rFonts w:hint="eastAsia"/>
+                      <w:sz w:val="32"/>
+                      <w:szCs w:val="32"/>
+                    </w:rPr>
+                  </w:pPr>
+                </w:p>
+              </w:tc>
+              <w:tc>
+                <w:tcPr>
+                  <w:tcW w:w="1913" w:type="dxa"/>
+                </w:tcPr>
+                <w:p>
+                  <w:pPr>
+                    <w:rPr>
+                      <w:rFonts w:hint="eastAsia"/>
+                      <w:sz w:val="32"/>
+                      <w:szCs w:val="32"/>
+                    </w:rPr>
+                  </w:pPr>
+                </w:p>
+              </w:tc>
+              <w:tc>
+                <w:tcPr>
+                  <w:tcW w:w="2551" w:type="dxa"/>
+                </w:tcPr>
+                <w:p>
+                  <w:pPr>
+                    <w:rPr>
+                      <w:rFonts w:hint="eastAsia"/>
+                      <w:sz w:val="32"/>
+                      <w:szCs w:val="32"/>
+                    </w:rPr>
+                  </w:pPr>
+                </w:p>
+              </w:tc>
+            </w:tr>
+            <w:tr>
+              <w:tc>
+                <w:tcPr>
+                  <w:tcW w:w="1265" w:type="dxa"/>
+                </w:tcPr>
+                <w:p>
+                  <w:pPr>
+                    <w:rPr>
+                      <w:rFonts w:hint="eastAsia"/>
+                      <w:sz w:val="32"/>
+                      <w:szCs w:val="32"/>
+                    </w:rPr>
+                  </w:pPr>
+                </w:p>
+              </w:tc>
+              <w:tc>
+                <w:tcPr>
+                  <w:tcW w:w="1267" w:type="dxa"/>
+                </w:tcPr>
+                <w:p>
+                  <w:pPr>
+                    <w:rPr>
+                      <w:rFonts w:hint="eastAsia"/>
+                      <w:sz w:val="32"/>
+                      <w:szCs w:val="32"/>
+                    </w:rPr>
+                  </w:pPr>
+                </w:p>
+              </w:tc>
+              <w:tc>
+                <w:tcPr>
+                  <w:tcW w:w="1538" w:type="dxa"/>
+                </w:tcPr>
+                <w:p>
+                  <w:pPr>
+                    <w:rPr>
+                      <w:rFonts w:hint="eastAsia"/>
+                      <w:sz w:val="32"/>
+                      <w:szCs w:val="32"/>
+                    </w:rPr>
+                  </w:pPr>
+                </w:p>
+              </w:tc>
+              <w:tc>
+                <w:tcPr>
+                  <w:tcW w:w="1913" w:type="dxa"/>
+                </w:tcPr>
+                <w:p>
+                  <w:pPr>
+                    <w:rPr>
+                      <w:rFonts w:hint="eastAsia"/>
+                      <w:sz w:val="32"/>
+                      <w:szCs w:val="32"/>
+                    </w:rPr>
+                  </w:pPr>
+                </w:p>
+              </w:tc>
+              <w:tc>
+                <w:tcPr>
+                  <w:tcW w:w="2551" w:type="dxa"/>
+                </w:tcPr>
+                <w:p>
+                  <w:pPr>
+                    <w:rPr>
+                      <w:rFonts w:hint="eastAsia"/>
+                      <w:sz w:val="32"/>
+                      <w:szCs w:val="32"/>
+                    </w:rPr>
+                  </w:pPr>
+                </w:p>
+              </w:tc>
+            </w:tr>
+            <w:tr>
+              <w:tc>
+                <w:tcPr>
+                  <w:tcW w:w="1265" w:type="dxa"/>
+                </w:tcPr>
+                <w:p>
+                  <w:pPr>
+                    <w:rPr>
+                      <w:rFonts w:hint="eastAsia"/>
+                      <w:sz w:val="32"/>
+                      <w:szCs w:val="32"/>
+                    </w:rPr>
+                  </w:pPr>
+                  <w:r>
+                    <w:rPr>
+                      <w:rFonts w:hint="eastAsia"/>
+                      <w:sz w:val="32"/>
+                      <w:szCs w:val="32"/>
+                    </w:rPr>
+                    <w:lastRenderedPageBreak/>
+                    <w:t>1</w:t>
+                  </w:r>
+                  <w:r>
+                    <w:rPr>
+                      <w:sz w:val="32"/>
+                      <w:szCs w:val="32"/>
+                    </w:rPr>
+                    <w:t>800H</w:t>
+                  </w:r>
+                  <w:r>
+                    <w:rPr>
+                      <w:rFonts w:hint="eastAsia"/>
+                      <w:sz w:val="32"/>
+                      <w:szCs w:val="32"/>
+                    </w:rPr>
+                    <w:t>z</w:t>
+                  </w:r>
+                </w:p>
+              </w:tc>
+              <w:tc>
+                <w:tcPr>
+                  <w:tcW w:w="1267" w:type="dxa"/>
+                </w:tcPr>
+                <w:p>
+                  <w:pPr>
+                    <w:rPr>
+                      <w:rFonts w:hint="eastAsia"/>
+                      <w:sz w:val="32"/>
+                      <w:szCs w:val="32"/>
+                    </w:rPr>
+                  </w:pPr>
+                  <w:r>
+                    <w:rPr>
+                      <w:rFonts w:hint="eastAsia"/>
+                      <w:sz w:val="32"/>
+                      <w:szCs w:val="32"/>
+                    </w:rPr>
+                    <w:t>R</w:t>
+                  </w:r>
+                </w:p>
+              </w:tc>
+              <w:tc>
+                <w:tcPr>
+                  <w:tcW w:w="1538" w:type="dxa"/>
+                </w:tcPr>
+                <w:p>
+                  <w:pPr>
+                    <w:rPr>
+                      <w:rFonts w:hint="eastAsia"/>
+                      <w:sz w:val="32"/>
+                      <w:szCs w:val="32"/>
+                    </w:rPr>
+                  </w:pPr>
+                </w:p>
+              </w:tc>
+              <w:tc>
+                <w:tcPr>
+                  <w:tcW w:w="1913" w:type="dxa"/>
+                </w:tcPr>
+                <w:p>
+                  <w:pPr>
+                    <w:rPr>
+                      <w:rFonts w:hint="eastAsia"/>
+                      <w:sz w:val="32"/>
+                      <w:szCs w:val="32"/>
+                    </w:rPr>
+                  </w:pPr>
+                </w:p>
+              </w:tc>
+              <w:tc>
+                <w:tcPr>
+                  <w:tcW w:w="2551" w:type="dxa"/>
+                </w:tcPr>
+                <w:p>
+                  <w:pPr>
+                    <w:rPr>
+                      <w:rFonts w:hint="eastAsia"/>
+                      <w:sz w:val="32"/>
+                      <w:szCs w:val="32"/>
+                    </w:rPr>
+                  </w:pPr>
+                </w:p>
+              </w:tc>
+            </w:tr>
+            <w:tr>
+              <w:tc>
+                <w:tcPr>
+                  <w:tcW w:w="1265" w:type="dxa"/>
+                </w:tcPr>
+                <w:p>
+                  <w:pPr>
+                    <w:rPr>
+                      <w:rFonts w:hint="eastAsia"/>
+                      <w:sz w:val="32"/>
+                      <w:szCs w:val="32"/>
+                    </w:rPr>
+                  </w:pPr>
+                </w:p>
+              </w:tc>
+              <w:tc>
+                <w:tcPr>
+                  <w:tcW w:w="1267" w:type="dxa"/>
+                </w:tcPr>
+                <w:p>
+                  <w:pPr>
+                    <w:rPr>
+                      <w:rFonts w:hint="eastAsia"/>
+                      <w:sz w:val="32"/>
+                      <w:szCs w:val="32"/>
+                    </w:rPr>
+                  </w:pPr>
+                  <w:r>
+                    <w:rPr>
+                      <w:rFonts w:hint="eastAsia"/>
+                      <w:sz w:val="32"/>
+                      <w:szCs w:val="32"/>
+                    </w:rPr>
+                    <w:t>L</w:t>
+                  </w:r>
+                </w:p>
+              </w:tc>
+              <w:tc>
+                <w:tcPr>
+                  <w:tcW w:w="1538" w:type="dxa"/>
+                </w:tcPr>
+                <w:p>
+                  <w:pPr>
+                    <w:rPr>
+                      <w:rFonts w:hint="eastAsia"/>
+                      <w:sz w:val="32"/>
+                      <w:szCs w:val="32"/>
+                    </w:rPr>
+                  </w:pPr>
+                </w:p>
+              </w:tc>
+              <w:tc>
+                <w:tcPr>
+                  <w:tcW w:w="1913" w:type="dxa"/>
+                </w:tcPr>
+                <w:p>
+                  <w:pPr>
+                    <w:rPr>
+                      <w:rFonts w:hint="eastAsia"/>
+                      <w:sz w:val="32"/>
+                      <w:szCs w:val="32"/>
+                    </w:rPr>
+                  </w:pPr>
+                </w:p>
+              </w:tc>
+              <w:tc>
+                <w:tcPr>
+                  <w:tcW w:w="2551" w:type="dxa"/>
+                </w:tcPr>
+                <w:p>
+                  <w:pPr>
+                    <w:rPr>
+                      <w:rFonts w:hint="eastAsia"/>
+                      <w:sz w:val="32"/>
+                      <w:szCs w:val="32"/>
+                    </w:rPr>
+                  </w:pPr>
+                </w:p>
+              </w:tc>
+            </w:tr>
+            <w:tr>
+              <w:tc>
+                <w:tcPr>
+                  <w:tcW w:w="1265" w:type="dxa"/>
+                </w:tcPr>
+                <w:p>
+                  <w:pPr>
+                    <w:rPr>
+                      <w:rFonts w:hint="eastAsia"/>
+                      <w:sz w:val="32"/>
+                      <w:szCs w:val="32"/>
+                    </w:rPr>
+                  </w:pPr>
+                </w:p>
+              </w:tc>
+              <w:tc>
+                <w:tcPr>
+                  <w:tcW w:w="1267" w:type="dxa"/>
+                </w:tcPr>
+                <w:p>
+                  <w:pPr>
+                    <w:rPr>
+                      <w:rFonts w:hint="eastAsia"/>
+                      <w:sz w:val="32"/>
+                      <w:szCs w:val="32"/>
+                    </w:rPr>
+                  </w:pPr>
+                  <w:r>
+                    <w:rPr>
+                      <w:rFonts w:hint="eastAsia"/>
+                      <w:sz w:val="32"/>
+                      <w:szCs w:val="32"/>
+                    </w:rPr>
+                    <w:t>C</w:t>
+                  </w:r>
+                </w:p>
+              </w:tc>
+              <w:tc>
+                <w:tcPr>
+                  <w:tcW w:w="1538" w:type="dxa"/>
+                </w:tcPr>
+                <w:p>
+                  <w:pPr>
+                    <w:rPr>
+                      <w:rFonts w:hint="eastAsia"/>
+                      <w:sz w:val="32"/>
+                      <w:szCs w:val="32"/>
+                    </w:rPr>
+                  </w:pPr>
+                </w:p>
+              </w:tc>
+              <w:tc>
+                <w:tcPr>
+                  <w:tcW w:w="1913" w:type="dxa"/>
+                </w:tcPr>
+                <w:p>
+                  <w:pPr>
+                    <w:rPr>
+                      <w:rFonts w:hint="eastAsia"/>
+                      <w:sz w:val="32"/>
+                      <w:szCs w:val="32"/>
+                    </w:rPr>
+                  </w:pPr>
+                </w:p>
+              </w:tc>
+              <w:tc>
+                <w:tcPr>
+                  <w:tcW w:w="2551" w:type="dxa"/>
+                </w:tcPr>
+                <w:p>
+                  <w:pPr>
+                    <w:rPr>
+                      <w:rFonts w:hint="eastAsia"/>
+                      <w:sz w:val="32"/>
+                      <w:szCs w:val="32"/>
+                    </w:rPr>
+                  </w:pPr>
+                </w:p>
+              </w:tc>
+            </w:tr>
+            <w:tr>
+              <w:tc>
+                <w:tcPr>
+                  <w:tcW w:w="1265" w:type="dxa"/>
+                </w:tcPr>
+                <w:p>
+                  <w:pPr>
+                    <w:rPr>
+                      <w:rFonts w:hint="eastAsia"/>
+                      <w:sz w:val="32"/>
+                      <w:szCs w:val="32"/>
+                    </w:rPr>
+                  </w:pPr>
+                </w:p>
+              </w:tc>
+              <w:tc>
+                <w:tcPr>
+                  <w:tcW w:w="1267" w:type="dxa"/>
+                </w:tcPr>
+                <w:p>
+                  <w:pPr>
+                    <w:rPr>
+                      <w:rFonts w:hint="eastAsia"/>
+                      <w:sz w:val="32"/>
+                      <w:szCs w:val="32"/>
+                    </w:rPr>
+                  </w:pPr>
+                </w:p>
+              </w:tc>
+              <w:tc>
+                <w:tcPr>
+                  <w:tcW w:w="1538" w:type="dxa"/>
+                </w:tcPr>
+                <w:p>
+                  <w:pPr>
+                    <w:rPr>
+                      <w:rFonts w:hint="eastAsia"/>
+                      <w:sz w:val="32"/>
+                      <w:szCs w:val="32"/>
+                    </w:rPr>
+                  </w:pPr>
+                </w:p>
+              </w:tc>
+              <w:tc>
+                <w:tcPr>
+                  <w:tcW w:w="1913" w:type="dxa"/>
+                </w:tcPr>
+                <w:p>
+                  <w:pPr>
+                    <w:rPr>
+                      <w:rFonts w:hint="eastAsia"/>
+                      <w:sz w:val="32"/>
+                      <w:szCs w:val="32"/>
+                    </w:rPr>
+                  </w:pPr>
+                </w:p>
+              </w:tc>
+              <w:tc>
+                <w:tcPr>
+                  <w:tcW w:w="2551" w:type="dxa"/>
+                </w:tcPr>
+                <w:p>
+                  <w:pPr>
+                    <w:rPr>
+                      <w:rFonts w:hint="eastAsia"/>
+                      <w:sz w:val="32"/>
+                      <w:szCs w:val="32"/>
+                    </w:rPr>
+                  </w:pPr>
+                </w:p>
+              </w:tc>
+            </w:tr>
+            <w:tr>
+              <w:tc>
+                <w:tcPr>
+                  <w:tcW w:w="1265" w:type="dxa"/>
+                </w:tcPr>
+                <w:p>
+                  <w:pPr>
+                    <w:rPr>
+                      <w:rFonts w:hint="eastAsia"/>
+                      <w:sz w:val="32"/>
+                      <w:szCs w:val="32"/>
+                    </w:rPr>
+                  </w:pPr>
+                  <w:r>
+                    <w:rPr>
+                      <w:rFonts w:hint="eastAsia"/>
+                      <w:sz w:val="32"/>
+                      <w:szCs w:val="32"/>
+                    </w:rPr>
+                    <w:t>2</w:t>
+                  </w:r>
+                  <w:r>
+                    <w:rPr>
+                      <w:sz w:val="32"/>
+                      <w:szCs w:val="32"/>
+                    </w:rPr>
+                    <w:t>500Hz</w:t>
+                  </w:r>
+                </w:p>
+              </w:tc>
+              <w:tc>
+                <w:tcPr>
+                  <w:tcW w:w="1267" w:type="dxa"/>
+                </w:tcPr>
+                <w:p>
+                  <w:pPr>
+                    <w:rPr>
+                      <w:rFonts w:hint="eastAsia"/>
+                      <w:sz w:val="32"/>
+                      <w:szCs w:val="32"/>
+                    </w:rPr>
+                  </w:pPr>
+                  <w:r>
+                    <w:rPr>
+                      <w:rFonts w:hint="eastAsia"/>
+                      <w:sz w:val="32"/>
+                      <w:szCs w:val="32"/>
+                    </w:rPr>
+                    <w:t>R</w:t>
+                  </w:r>
+                </w:p>
+              </w:tc>
+              <w:tc>
+                <w:tcPr>
+                  <w:tcW w:w="1538" w:type="dxa"/>
+                </w:tcPr>
+                <w:p>
+                  <w:pPr>
+                    <w:rPr>
+                      <w:rFonts w:hint="eastAsia"/>
+                      <w:sz w:val="32"/>
+                      <w:szCs w:val="32"/>
+                    </w:rPr>
+                  </w:pPr>
+                </w:p>
+              </w:tc>
+              <w:tc>
+                <w:tcPr>
+                  <w:tcW w:w="1913" w:type="dxa"/>
+                </w:tcPr>
+                <w:p>
+                  <w:pPr>
+                    <w:rPr>
+                      <w:rFonts w:hint="eastAsia"/>
+                      <w:sz w:val="32"/>
+                      <w:szCs w:val="32"/>
+                    </w:rPr>
+                  </w:pPr>
+                </w:p>
+              </w:tc>
+              <w:tc>
+                <w:tcPr>
+                  <w:tcW w:w="2551" w:type="dxa"/>
+                </w:tcPr>
+                <w:p>
+                  <w:pPr>
+                    <w:rPr>
+                      <w:rFonts w:hint="eastAsia"/>
+                      <w:sz w:val="32"/>
+                      <w:szCs w:val="32"/>
+                    </w:rPr>
+                  </w:pPr>
+                </w:p>
+              </w:tc>
+            </w:tr>
+            <w:tr>
+              <w:tc>
+                <w:tcPr>
+                  <w:tcW w:w="1265" w:type="dxa"/>
+                </w:tcPr>
+                <w:p>
+                  <w:pPr>
+                    <w:rPr>
+                      <w:rFonts w:hint="eastAsia"/>
+                      <w:sz w:val="32"/>
+                      <w:szCs w:val="32"/>
+                    </w:rPr>
+                  </w:pPr>
+                </w:p>
+              </w:tc>
+              <w:tc>
+                <w:tcPr>
+                  <w:tcW w:w="1267" w:type="dxa"/>
+                </w:tcPr>
+                <w:p>
+                  <w:pPr>
+                    <w:rPr>
+                      <w:rFonts w:hint="eastAsia"/>
+                      <w:sz w:val="32"/>
+                      <w:szCs w:val="32"/>
+                    </w:rPr>
+                  </w:pPr>
+                  <w:r>
+                    <w:rPr>
+                      <w:rFonts w:hint="eastAsia"/>
+                      <w:sz w:val="32"/>
+                      <w:szCs w:val="32"/>
+                    </w:rPr>
+                    <w:t>L</w:t>
+                  </w:r>
+                </w:p>
+              </w:tc>
+              <w:tc>
+                <w:tcPr>
+                  <w:tcW w:w="1538" w:type="dxa"/>
+                </w:tcPr>
+                <w:p>
+                  <w:pPr>
+                    <w:rPr>
+                      <w:rFonts w:hint="eastAsia"/>
+                      <w:sz w:val="32"/>
+                      <w:szCs w:val="32"/>
+                    </w:rPr>
+                  </w:pPr>
+                </w:p>
+              </w:tc>
+              <w:tc>
+                <w:tcPr>
+                  <w:tcW w:w="1913" w:type="dxa"/>
+                </w:tcPr>
+                <w:p>
+                  <w:pPr>
+                    <w:rPr>
+                      <w:rFonts w:hint="eastAsia"/>
+                      <w:sz w:val="32"/>
+                      <w:szCs w:val="32"/>
+                    </w:rPr>
+                  </w:pPr>
+                </w:p>
+              </w:tc>
+              <w:tc>
+                <w:tcPr>
+                  <w:tcW w:w="2551" w:type="dxa"/>
+                </w:tcPr>
+                <w:p>
+                  <w:pPr>
+                    <w:rPr>
+                      <w:rFonts w:hint="eastAsia"/>
+                      <w:sz w:val="32"/>
+                      <w:szCs w:val="32"/>
+                    </w:rPr>
+                  </w:pPr>
+                </w:p>
+              </w:tc>
+            </w:tr>
+            <w:tr>
+              <w:tc>
+                <w:tcPr>
+                  <w:tcW w:w="1265" w:type="dxa"/>
+                </w:tcPr>
+                <w:p>
+                  <w:pPr>
+                    <w:rPr>
+                      <w:rFonts w:hint="eastAsia"/>
+                      <w:sz w:val="32"/>
+                      <w:szCs w:val="32"/>
+                    </w:rPr>
+                  </w:pPr>
+                </w:p>
+              </w:tc>
+              <w:tc>
+                <w:tcPr>
+                  <w:tcW w:w="1267" w:type="dxa"/>
+                </w:tcPr>
+                <w:p>
+                  <w:pPr>
+                    <w:rPr>
+                      <w:rFonts w:hint="eastAsia"/>
+                      <w:sz w:val="32"/>
+                      <w:szCs w:val="32"/>
+                    </w:rPr>
+                  </w:pPr>
+                  <w:r>
+                    <w:rPr>
+                      <w:rFonts w:hint="eastAsia"/>
+                      <w:sz w:val="32"/>
+                      <w:szCs w:val="32"/>
+                    </w:rPr>
+                    <w:t>C</w:t>
+                  </w:r>
+                </w:p>
+              </w:tc>
+              <w:tc>
+                <w:tcPr>
+                  <w:tcW w:w="1538" w:type="dxa"/>
+                </w:tcPr>
+                <w:p>
+                  <w:pPr>
+                    <w:rPr>
+                      <w:rFonts w:hint="eastAsia"/>
+                      <w:sz w:val="32"/>
+                      <w:szCs w:val="32"/>
+                    </w:rPr>
+                  </w:pPr>
+                </w:p>
+              </w:tc>
+              <w:tc>
+                <w:tcPr>
+                  <w:tcW w:w="1913" w:type="dxa"/>
+                </w:tcPr>
+                <w:p>
+                  <w:pPr>
+                    <w:rPr>
+                      <w:rFonts w:hint="eastAsia"/>
+                      <w:sz w:val="32"/>
+                      <w:szCs w:val="32"/>
+                    </w:rPr>
+                  </w:pPr>
+                </w:p>
+              </w:tc>
+              <w:tc>
+                <w:tcPr>
+                  <w:tcW w:w="2551" w:type="dxa"/>
+                </w:tcPr>
+                <w:p>
+                  <w:pPr>
+                    <w:rPr>
+                      <w:rFonts w:hint="eastAsia"/>
+                      <w:sz w:val="32"/>
+                      <w:szCs w:val="32"/>
+                    </w:rPr>
+                  </w:pPr>
+                </w:p>
+              </w:tc>
+            </w:tr>
+            <w:tr>
+              <w:tc>
+                <w:tcPr>
+                  <w:tcW w:w="1265" w:type="dxa"/>
+                </w:tcPr>
+                <w:p>
+                  <w:pPr>
+                    <w:rPr>
+                      <w:rFonts w:hint="eastAsia"/>
+                      <w:sz w:val="32"/>
+                      <w:szCs w:val="32"/>
+                    </w:rPr>
+                  </w:pPr>
+                </w:p>
+              </w:tc>
+              <w:tc>
+                <w:tcPr>
+                  <w:tcW w:w="1267" w:type="dxa"/>
+                </w:tcPr>
+                <w:p>
+                  <w:pPr>
+                    <w:rPr>
+                      <w:rFonts w:hint="eastAsia"/>
+                      <w:sz w:val="32"/>
+                      <w:szCs w:val="32"/>
+                    </w:rPr>
+                  </w:pPr>
+                </w:p>
+              </w:tc>
+              <w:tc>
+                <w:tcPr>
+                  <w:tcW w:w="1538" w:type="dxa"/>
+                </w:tcPr>
+                <w:p>
+                  <w:pPr>
+                    <w:rPr>
+                      <w:rFonts w:hint="eastAsia"/>
+                      <w:sz w:val="32"/>
+                      <w:szCs w:val="32"/>
+                    </w:rPr>
+                  </w:pPr>
+                </w:p>
+              </w:tc>
+              <w:tc>
+                <w:tcPr>
+                  <w:tcW w:w="1913" w:type="dxa"/>
+                </w:tcPr>
+                <w:p>
+                  <w:pPr>
+                    <w:rPr>
+                      <w:rFonts w:hint="eastAsia"/>
+                      <w:sz w:val="32"/>
+                      <w:szCs w:val="32"/>
+                    </w:rPr>
+                  </w:pPr>
+                </w:p>
+              </w:tc>
+              <w:tc>
+                <w:tcPr>
+                  <w:tcW w:w="2551" w:type="dxa"/>
+                </w:tcPr>
+                <w:p>
+                  <w:pPr>
+                    <w:rPr>
+                      <w:rFonts w:hint="eastAsia"/>
+                      <w:sz w:val="32"/>
+                      <w:szCs w:val="32"/>
+                    </w:rPr>
+                  </w:pPr>
+                </w:p>
+              </w:tc>
+            </w:tr>
+            <w:tr>
+              <w:tc>
+                <w:tcPr>
+                  <w:tcW w:w="1265" w:type="dxa"/>
+                </w:tcPr>
+                <w:p>
+                  <w:pPr>
+                    <w:rPr>
+                      <w:rFonts w:hint="eastAsia"/>
+                      <w:sz w:val="32"/>
+                      <w:szCs w:val="32"/>
+                    </w:rPr>
+                  </w:pPr>
+                  <w:r>
+                    <w:rPr>
+                      <w:rFonts w:hint="eastAsia"/>
+                      <w:sz w:val="32"/>
+                      <w:szCs w:val="32"/>
+                    </w:rPr>
+                    <w:t>3</w:t>
+                  </w:r>
+                  <w:r>
+                    <w:rPr>
+                      <w:sz w:val="32"/>
+                      <w:szCs w:val="32"/>
+                    </w:rPr>
+                    <w:t>000Hz</w:t>
+                  </w:r>
+                </w:p>
+              </w:tc>
+              <w:tc>
+                <w:tcPr>
+                  <w:tcW w:w="1267" w:type="dxa"/>
+                </w:tcPr>
+                <w:p>
+                  <w:pPr>
+                    <w:rPr>
+                      <w:rFonts w:hint="eastAsia"/>
+                      <w:sz w:val="32"/>
+                      <w:szCs w:val="32"/>
+                    </w:rPr>
+                  </w:pPr>
+                  <w:r>
+                    <w:rPr>
+                      <w:rFonts w:hint="eastAsia"/>
+                      <w:sz w:val="32"/>
+                      <w:szCs w:val="32"/>
+                    </w:rPr>
+                    <w:t>R</w:t>
+                  </w:r>
+                </w:p>
+              </w:tc>
+              <w:tc>
+                <w:tcPr>
+                  <w:tcW w:w="1538" w:type="dxa"/>
+                </w:tcPr>
+                <w:p>
+                  <w:pPr>
+                    <w:rPr>
+                      <w:rFonts w:hint="eastAsia"/>
+                      <w:sz w:val="32"/>
+                      <w:szCs w:val="32"/>
+                    </w:rPr>
+                  </w:pPr>
+                </w:p>
+              </w:tc>
+              <w:tc>
+                <w:tcPr>
+                  <w:tcW w:w="1913" w:type="dxa"/>
+                </w:tcPr>
+                <w:p>
+                  <w:pPr>
+                    <w:rPr>
+                      <w:rFonts w:hint="eastAsia"/>
+                      <w:sz w:val="32"/>
+                      <w:szCs w:val="32"/>
+                    </w:rPr>
+                  </w:pPr>
+                </w:p>
+              </w:tc>
+              <w:tc>
+                <w:tcPr>
+                  <w:tcW w:w="2551" w:type="dxa"/>
+                </w:tcPr>
+                <w:p>
+                  <w:pPr>
+                    <w:rPr>
+                      <w:rFonts w:hint="eastAsia"/>
+                      <w:sz w:val="32"/>
+                      <w:szCs w:val="32"/>
+                    </w:rPr>
+                  </w:pPr>
+                </w:p>
+              </w:tc>
+            </w:tr>
+            <w:tr>
+              <w:tc>
+                <w:tcPr>
+                  <w:tcW w:w="1265" w:type="dxa"/>
+                </w:tcPr>
+                <w:p>
+                  <w:pPr>
+                    <w:rPr>
+                      <w:rFonts w:hint="eastAsia"/>
+                      <w:sz w:val="32"/>
+                      <w:szCs w:val="32"/>
+                    </w:rPr>
+                  </w:pPr>
+                </w:p>
+              </w:tc>
+              <w:tc>
+                <w:tcPr>
+                  <w:tcW w:w="1267" w:type="dxa"/>
+                </w:tcPr>
+                <w:p>
+                  <w:pPr>
+                    <w:rPr>
+                      <w:rFonts w:hint="eastAsia"/>
+                      <w:sz w:val="32"/>
+                      <w:szCs w:val="32"/>
+                    </w:rPr>
+                  </w:pPr>
+                  <w:r>
+                    <w:rPr>
+                      <w:rFonts w:hint="eastAsia"/>
+                      <w:sz w:val="32"/>
+                      <w:szCs w:val="32"/>
+                    </w:rPr>
+                    <w:t>L</w:t>
+                  </w:r>
+                </w:p>
+              </w:tc>
+              <w:tc>
+                <w:tcPr>
+                  <w:tcW w:w="1538" w:type="dxa"/>
+                </w:tcPr>
+                <w:p>
+                  <w:pPr>
+                    <w:rPr>
+                      <w:rFonts w:hint="eastAsia"/>
+                      <w:sz w:val="32"/>
+                      <w:szCs w:val="32"/>
+                    </w:rPr>
+                  </w:pPr>
+                </w:p>
+              </w:tc>
+              <w:tc>
+                <w:tcPr>
+                  <w:tcW w:w="1913" w:type="dxa"/>
+                </w:tcPr>
+                <w:p>
+                  <w:pPr>
+                    <w:rPr>
+                      <w:rFonts w:hint="eastAsia"/>
+                      <w:sz w:val="32"/>
+                      <w:szCs w:val="32"/>
+                    </w:rPr>
+                  </w:pPr>
+                </w:p>
+              </w:tc>
+              <w:tc>
+                <w:tcPr>
+                  <w:tcW w:w="2551" w:type="dxa"/>
+                </w:tcPr>
+                <w:p>
+                  <w:pPr>
+                    <w:rPr>
+                      <w:rFonts w:hint="eastAsia"/>
+                      <w:sz w:val="32"/>
+                      <w:szCs w:val="32"/>
+                    </w:rPr>
+                  </w:pPr>
+                </w:p>
+              </w:tc>
+            </w:tr>
+            <w:tr>
+              <w:tc>
+                <w:tcPr>
+                  <w:tcW w:w="1265" w:type="dxa"/>
+                </w:tcPr>
+                <w:p>
+                  <w:pPr>
+                    <w:rPr>
+                      <w:rFonts w:hint="eastAsia"/>
+                      <w:sz w:val="32"/>
+                      <w:szCs w:val="32"/>
+                    </w:rPr>
+                  </w:pPr>
+                </w:p>
+              </w:tc>
+              <w:tc>
+                <w:tcPr>
+                  <w:tcW w:w="1267" w:type="dxa"/>
+                </w:tcPr>
+                <w:p>
+                  <w:pPr>
+                    <w:rPr>
+                      <w:rFonts w:hint="eastAsia"/>
+                      <w:sz w:val="32"/>
+                      <w:szCs w:val="32"/>
+                    </w:rPr>
+                  </w:pPr>
+                </w:p>
+              </w:tc>
+              <w:tc>
+                <w:tcPr>
+                  <w:tcW w:w="1538" w:type="dxa"/>
+                </w:tcPr>
+                <w:p>
+                  <w:pPr>
+                    <w:rPr>
+                      <w:rFonts w:hint="eastAsia"/>
+                      <w:sz w:val="32"/>
+                      <w:szCs w:val="32"/>
+                    </w:rPr>
+                  </w:pPr>
+                </w:p>
+              </w:tc>
+              <w:tc>
+                <w:tcPr>
+                  <w:tcW w:w="1913" w:type="dxa"/>
+                </w:tcPr>
+                <w:p>
+                  <w:pPr>
+                    <w:rPr>
+                      <w:rFonts w:hint="eastAsia"/>
+                      <w:sz w:val="32"/>
+                      <w:szCs w:val="32"/>
+                    </w:rPr>
+                  </w:pPr>
+                </w:p>
+              </w:tc>
+              <w:tc>
+                <w:tcPr>
+                  <w:tcW w:w="2551" w:type="dxa"/>
+                </w:tcPr>
+                <w:p>
+                  <w:pPr>
+                    <w:rPr>
+                      <w:rFonts w:hint="eastAsia"/>
+                      <w:sz w:val="32"/>
+                      <w:szCs w:val="32"/>
+                    </w:rPr>
+                  </w:pPr>
+                </w:p>
+              </w:tc>
+            </w:tr>
+            <w:tr>
+              <w:tc>
+                <w:tcPr>
+                  <w:tcW w:w="1265" w:type="dxa"/>
+                </w:tcPr>
+                <w:p>
+                  <w:pPr>
+                    <w:rPr>
+                      <w:rFonts w:hint="eastAsia"/>
+                      <w:sz w:val="32"/>
+                      <w:szCs w:val="32"/>
+                    </w:rPr>
+                  </w:pPr>
+                  <w:r>
+                    <w:rPr>
+                      <w:rFonts w:hint="eastAsia"/>
+                      <w:sz w:val="32"/>
+                      <w:szCs w:val="32"/>
+                    </w:rPr>
+                    <w:t>3</w:t>
+                  </w:r>
+                  <w:r>
+                    <w:rPr>
+                      <w:sz w:val="32"/>
+                      <w:szCs w:val="32"/>
+                    </w:rPr>
+                    <w:t>500Hz</w:t>
+                  </w:r>
+                </w:p>
+              </w:tc>
+              <w:tc>
+                <w:tcPr>
+                  <w:tcW w:w="1267" w:type="dxa"/>
+                </w:tcPr>
+                <w:p>
+                  <w:pPr>
+                    <w:rPr>
+                      <w:rFonts w:hint="eastAsia"/>
+                      <w:sz w:val="32"/>
+                      <w:szCs w:val="32"/>
+                    </w:rPr>
+                  </w:pPr>
+                  <w:r>
+                    <w:rPr>
+                      <w:sz w:val="32"/>
+                      <w:szCs w:val="32"/>
+                    </w:rPr>
+                    <w:t>R</w:t>
+                  </w:r>
+                </w:p>
+              </w:tc>
+              <w:tc>
+                <w:tcPr>
+                  <w:tcW w:w="1538" w:type="dxa"/>
+                </w:tcPr>
+                <w:p>
+                  <w:pPr>
+                    <w:rPr>
+                      <w:rFonts w:hint="eastAsia"/>
+                      <w:sz w:val="32"/>
+                      <w:szCs w:val="32"/>
+                    </w:rPr>
+                  </w:pPr>
+                </w:p>
+              </w:tc>
+              <w:tc>
+                <w:tcPr>
+                  <w:tcW w:w="1913" w:type="dxa"/>
+                </w:tcPr>
+                <w:p>
+                  <w:pPr>
+                    <w:rPr>
+                      <w:rFonts w:hint="eastAsia"/>
+                      <w:sz w:val="32"/>
+                      <w:szCs w:val="32"/>
+                    </w:rPr>
+                  </w:pPr>
+                </w:p>
+              </w:tc>
+              <w:tc>
+                <w:tcPr>
+                  <w:tcW w:w="2551" w:type="dxa"/>
+                </w:tcPr>
+                <w:p>
+                  <w:pPr>
+                    <w:rPr>
+                      <w:rFonts w:hint="eastAsia"/>
+                      <w:sz w:val="32"/>
+                      <w:szCs w:val="32"/>
+                    </w:rPr>
+                  </w:pPr>
+                </w:p>
+              </w:tc>
+            </w:tr>
+            <w:tr>
+              <w:tc>
+                <w:tcPr>
+                  <w:tcW w:w="1265" w:type="dxa"/>
+                </w:tcPr>
+                <w:p>
+                  <w:pPr>
+                    <w:rPr>
+                      <w:rFonts w:hint="eastAsia"/>
+                      <w:sz w:val="32"/>
+                      <w:szCs w:val="32"/>
+                    </w:rPr>
+                  </w:pPr>
+                </w:p>
+              </w:tc>
+              <w:tc>
+                <w:tcPr>
+                  <w:tcW w:w="1267" w:type="dxa"/>
+                </w:tcPr>
+                <w:p>
+                  <w:pPr>
+                    <w:rPr>
+                      <w:rFonts w:hint="eastAsia"/>
+                      <w:sz w:val="32"/>
+                      <w:szCs w:val="32"/>
+                    </w:rPr>
+                  </w:pPr>
+                  <w:r>
+                    <w:rPr>
+                      <w:rFonts w:hint="eastAsia"/>
+                      <w:sz w:val="32"/>
+                      <w:szCs w:val="32"/>
+                    </w:rPr>
+                    <w:t>L</w:t>
+                  </w:r>
+                </w:p>
+              </w:tc>
+              <w:tc>
+                <w:tcPr>
+                  <w:tcW w:w="1538" w:type="dxa"/>
+                </w:tcPr>
+                <w:p>
+                  <w:pPr>
+                    <w:rPr>
+                      <w:rFonts w:hint="eastAsia"/>
+                      <w:sz w:val="32"/>
+                      <w:szCs w:val="32"/>
+                    </w:rPr>
+                  </w:pPr>
+                </w:p>
+              </w:tc>
+              <w:tc>
+                <w:tcPr>
+                  <w:tcW w:w="1913" w:type="dxa"/>
+                </w:tcPr>
+                <w:p>
+                  <w:pPr>
+                    <w:rPr>
+                      <w:rFonts w:hint="eastAsia"/>
+                      <w:sz w:val="32"/>
+                      <w:szCs w:val="32"/>
+                    </w:rPr>
+                  </w:pPr>
+                </w:p>
+              </w:tc>
+              <w:tc>
+                <w:tcPr>
+                  <w:tcW w:w="2551" w:type="dxa"/>
+                </w:tcPr>
+                <w:p>
+                  <w:pPr>
+                    <w:rPr>
+                      <w:rFonts w:hint="eastAsia"/>
+                      <w:sz w:val="32"/>
+                      <w:szCs w:val="32"/>
+                    </w:rPr>
+                  </w:pPr>
+                </w:p>
+              </w:tc>
+            </w:tr>
+            <w:tr>
+              <w:tc>
+                <w:tcPr>
+                  <w:tcW w:w="1265" w:type="dxa"/>
+                </w:tcPr>
+                <w:p>
+                  <w:pPr>
+                    <w:rPr>
+                      <w:rFonts w:hint="eastAsia"/>
+                      <w:sz w:val="32"/>
+                      <w:szCs w:val="32"/>
+                    </w:rPr>
+                  </w:pPr>
+                </w:p>
+              </w:tc>
+              <w:tc>
+                <w:tcPr>
+                  <w:tcW w:w="1267" w:type="dxa"/>
+                </w:tcPr>
+                <w:p>
+                  <w:pPr>
+                    <w:rPr>
+                      <w:rFonts w:hint="eastAsia"/>
+                      <w:sz w:val="32"/>
+                      <w:szCs w:val="32"/>
+                    </w:rPr>
+                  </w:pPr>
+                </w:p>
+              </w:tc>
+              <w:tc>
+                <w:tcPr>
+                  <w:tcW w:w="1538" w:type="dxa"/>
+                </w:tcPr>
+                <w:p>
+                  <w:pPr>
+                    <w:rPr>
+                      <w:rFonts w:hint="eastAsia"/>
+                      <w:sz w:val="32"/>
+                      <w:szCs w:val="32"/>
+                    </w:rPr>
+                  </w:pPr>
+                </w:p>
+              </w:tc>
+              <w:tc>
+                <w:tcPr>
+                  <w:tcW w:w="1913" w:type="dxa"/>
+                </w:tcPr>
+                <w:p>
+                  <w:pPr>
+                    <w:rPr>
+                      <w:rFonts w:hint="eastAsia"/>
+                      <w:sz w:val="32"/>
+                      <w:szCs w:val="32"/>
+                    </w:rPr>
+                  </w:pPr>
+                </w:p>
+              </w:tc>
+              <w:tc>
+                <w:tcPr>
+                  <w:tcW w:w="2551" w:type="dxa"/>
+                </w:tcPr>
+                <w:p>
+                  <w:pPr>
+                    <w:rPr>
+                      <w:rFonts w:hint="eastAsia"/>
+                      <w:sz w:val="32"/>
+                      <w:szCs w:val="32"/>
+                    </w:rPr>
+                  </w:pPr>
+                </w:p>
+              </w:tc>
+            </w:tr>
+            <w:tr>
+              <w:tc>
+                <w:tcPr>
+                  <w:tcW w:w="1265" w:type="dxa"/>
+                </w:tcPr>
+                <w:p>
+                  <w:pPr>
+                    <w:rPr>
+                      <w:rFonts w:hint="eastAsia"/>
+                      <w:sz w:val="32"/>
+                      <w:szCs w:val="32"/>
+                    </w:rPr>
+                  </w:pPr>
+                  <w:r>
+                    <w:rPr>
+                      <w:rFonts w:hint="eastAsia"/>
+                      <w:sz w:val="32"/>
+                      <w:szCs w:val="32"/>
+                    </w:rPr>
+                    <w:t>4</w:t>
+                  </w:r>
+                  <w:r>
+                    <w:rPr>
+                      <w:sz w:val="32"/>
+                      <w:szCs w:val="32"/>
+                    </w:rPr>
+                    <w:t>000Hz</w:t>
+                  </w:r>
+                </w:p>
+              </w:tc>
+              <w:tc>
+                <w:tcPr>
+                  <w:tcW w:w="1267" w:type="dxa"/>
+                </w:tcPr>
+                <w:p>
+                  <w:pPr>
+                    <w:rPr>
+                      <w:rFonts w:hint="eastAsia"/>
+                      <w:sz w:val="32"/>
+                      <w:szCs w:val="32"/>
+                    </w:rPr>
+                  </w:pPr>
+                  <w:r>
+                    <w:rPr>
+                      <w:rFonts w:hint="eastAsia"/>
+                      <w:sz w:val="32"/>
+                      <w:szCs w:val="32"/>
+                    </w:rPr>
+                    <w:t>R</w:t>
+                  </w:r>
+                </w:p>
+              </w:tc>
+              <w:tc>
+                <w:tcPr>
+                  <w:tcW w:w="1538" w:type="dxa"/>
+                </w:tcPr>
+                <w:p>
+                  <w:pPr>
+                    <w:rPr>
+                      <w:rFonts w:hint="eastAsia"/>
+                      <w:sz w:val="32"/>
+                      <w:szCs w:val="32"/>
+                    </w:rPr>
+                  </w:pPr>
+                </w:p>
+              </w:tc>
+              <w:tc>
+                <w:tcPr>
+                  <w:tcW w:w="1913" w:type="dxa"/>
+                </w:tcPr>
+                <w:p>
+                  <w:pPr>
+                    <w:rPr>
+                      <w:rFonts w:hint="eastAsia"/>
+                      <w:sz w:val="32"/>
+                      <w:szCs w:val="32"/>
+                    </w:rPr>
+                  </w:pPr>
+                </w:p>
+              </w:tc>
+              <w:tc>
+                <w:tcPr>
+                  <w:tcW w:w="2551" w:type="dxa"/>
+                </w:tcPr>
+                <w:p>
+                  <w:pPr>
+                    <w:rPr>
+                      <w:rFonts w:hint="eastAsia"/>
+                      <w:sz w:val="32"/>
+                      <w:szCs w:val="32"/>
+                    </w:rPr>
+                  </w:pPr>
+                </w:p>
+              </w:tc>
+            </w:tr>
+            <w:tr>
+              <w:tc>
+                <w:tcPr>
+                  <w:tcW w:w="1265" w:type="dxa"/>
+                </w:tcPr>
+                <w:p>
+                  <w:pPr>
+                    <w:rPr>
+                      <w:rFonts w:hint="eastAsia"/>
+                      <w:sz w:val="32"/>
+                      <w:szCs w:val="32"/>
+                    </w:rPr>
+                  </w:pPr>
+                </w:p>
+              </w:tc>
+              <w:tc>
+                <w:tcPr>
+                  <w:tcW w:w="1267" w:type="dxa"/>
+                </w:tcPr>
+                <w:p>
+                  <w:pPr>
+                    <w:rPr>
+                      <w:rFonts w:hint="eastAsia"/>
+                      <w:sz w:val="32"/>
+                      <w:szCs w:val="32"/>
+                    </w:rPr>
+                  </w:pPr>
+                  <w:r>
+                    <w:rPr>
+                      <w:rFonts w:hint="eastAsia"/>
+                      <w:sz w:val="32"/>
+                      <w:szCs w:val="32"/>
+                    </w:rPr>
+                    <w:t>L</w:t>
+                  </w:r>
+                </w:p>
+              </w:tc>
+              <w:tc>
+                <w:tcPr>
+                  <w:tcW w:w="1538" w:type="dxa"/>
+                </w:tcPr>
+                <w:p>
+                  <w:pPr>
+                    <w:rPr>
+                      <w:rFonts w:hint="eastAsia"/>
+                      <w:sz w:val="32"/>
+                      <w:szCs w:val="32"/>
+                    </w:rPr>
+                  </w:pPr>
+                </w:p>
+              </w:tc>
+              <w:tc>
+                <w:tcPr>
+                  <w:tcW w:w="1913" w:type="dxa"/>
+                </w:tcPr>
+                <w:p>
+                  <w:pPr>
+                    <w:rPr>
+                      <w:rFonts w:hint="eastAsia"/>
+                      <w:sz w:val="32"/>
+                      <w:szCs w:val="32"/>
+                    </w:rPr>
+                  </w:pPr>
+                </w:p>
+              </w:tc>
+              <w:tc>
+                <w:tcPr>
+                  <w:tcW w:w="2551" w:type="dxa"/>
+                </w:tcPr>
+                <w:p>
+                  <w:pPr>
+                    <w:rPr>
+                      <w:rFonts w:hint="eastAsia"/>
+                      <w:sz w:val="32"/>
+                      <w:szCs w:val="32"/>
+                    </w:rPr>
+                  </w:pPr>
+                </w:p>
+              </w:tc>
+            </w:tr>
+            <w:tr>
+              <w:tc>
+                <w:tcPr>
+                  <w:tcW w:w="1265" w:type="dxa"/>
+                </w:tcPr>
+                <w:p>
+                  <w:pPr>
+                    <w:rPr>
+                      <w:rFonts w:hint="eastAsia"/>
+                      <w:sz w:val="32"/>
+                      <w:szCs w:val="32"/>
+                    </w:rPr>
+                  </w:pPr>
+                </w:p>
+              </w:tc>
+              <w:tc>
+                <w:tcPr>
+                  <w:tcW w:w="1267" w:type="dxa"/>
+                </w:tcPr>
+                <w:p>
+                  <w:pPr>
+                    <w:rPr>
+                      <w:rFonts w:hint="eastAsia"/>
+                      <w:sz w:val="32"/>
+                      <w:szCs w:val="32"/>
+                    </w:rPr>
+                  </w:pPr>
+                </w:p>
+              </w:tc>
+              <w:tc>
+                <w:tcPr>
+                  <w:tcW w:w="1538" w:type="dxa"/>
+                </w:tcPr>
+                <w:p>
+                  <w:pPr>
+                    <w:rPr>
+                      <w:rFonts w:hint="eastAsia"/>
+                      <w:sz w:val="32"/>
+                      <w:szCs w:val="32"/>
+                    </w:rPr>
+                  </w:pPr>
+                </w:p>
+              </w:tc>
+              <w:tc>
+                <w:tcPr>
+                  <w:tcW w:w="1913" w:type="dxa"/>
+                </w:tcPr>
+                <w:p>
+                  <w:pPr>
+                    <w:rPr>
+                      <w:rFonts w:hint="eastAsia"/>
+                      <w:sz w:val="32"/>
+                      <w:szCs w:val="32"/>
+                    </w:rPr>
+                  </w:pPr>
+                </w:p>
+              </w:tc>
+              <w:tc>
+                <w:tcPr>
+                  <w:tcW w:w="2551" w:type="dxa"/>
+                </w:tcPr>
+                <w:p>
+                  <w:pPr>
+                    <w:rPr>
+                      <w:rFonts w:hint="eastAsia"/>
+                      <w:sz w:val="32"/>
+                      <w:szCs w:val="32"/>
+                    </w:rPr>
+                  </w:pPr>
+                </w:p>
+              </w:tc>
+            </w:tr>
+            <w:tr>
+              <w:tc>
+                <w:tcPr>
+                  <w:tcW w:w="1265" w:type="dxa"/>
+                </w:tcPr>
+                <w:p>
+                  <w:pPr>
+                    <w:rPr>
+                      <w:rFonts w:hint="eastAsia"/>
+                      <w:sz w:val="32"/>
+                      <w:szCs w:val="32"/>
+                    </w:rPr>
+                  </w:pPr>
+                  <w:r>
+                    <w:rPr>
+                      <w:rFonts w:hint="eastAsia"/>
+                      <w:sz w:val="32"/>
+                      <w:szCs w:val="32"/>
+                    </w:rPr>
+                    <w:t>4</w:t>
+                  </w:r>
+                  <w:r>
+                    <w:rPr>
+                      <w:sz w:val="32"/>
+                      <w:szCs w:val="32"/>
+                    </w:rPr>
+                    <w:t>500Hz</w:t>
+                  </w:r>
+                </w:p>
+              </w:tc>
+              <w:tc>
+                <w:tcPr>
+                  <w:tcW w:w="1267" w:type="dxa"/>
+                </w:tcPr>
+                <w:p>
+                  <w:pPr>
+                    <w:rPr>
+                      <w:rFonts w:hint="eastAsia"/>
+                      <w:sz w:val="32"/>
+                      <w:szCs w:val="32"/>
+                    </w:rPr>
+                  </w:pPr>
+                  <w:r>
+                    <w:rPr>
+                      <w:rFonts w:hint="eastAsia"/>
+                      <w:sz w:val="32"/>
+                      <w:szCs w:val="32"/>
+                    </w:rPr>
+                    <w:t>R</w:t>
+                  </w:r>
+                </w:p>
+              </w:tc>
+              <w:tc>
+                <w:tcPr>
+                  <w:tcW w:w="1538" w:type="dxa"/>
+                </w:tcPr>
+                <w:p>
+                  <w:pPr>
+                    <w:rPr>
+                      <w:rFonts w:hint="eastAsia"/>
+                      <w:sz w:val="32"/>
+                      <w:szCs w:val="32"/>
+                    </w:rPr>
+                  </w:pPr>
+                </w:p>
+              </w:tc>
+              <w:tc>
+                <w:tcPr>
+                  <w:tcW w:w="1913" w:type="dxa"/>
+                </w:tcPr>
+                <w:p>
+                  <w:pPr>
+                    <w:rPr>
+                      <w:rFonts w:hint="eastAsia"/>
+                      <w:sz w:val="32"/>
+                      <w:szCs w:val="32"/>
+                    </w:rPr>
+                  </w:pPr>
+                </w:p>
+              </w:tc>
+              <w:tc>
+                <w:tcPr>
+                  <w:tcW w:w="2551" w:type="dxa"/>
+                </w:tcPr>
+                <w:p>
+                  <w:pPr>
+                    <w:rPr>
+                      <w:rFonts w:hint="eastAsia"/>
+                      <w:sz w:val="32"/>
+                      <w:szCs w:val="32"/>
+                    </w:rPr>
+                  </w:pPr>
+                </w:p>
+              </w:tc>
+            </w:tr>
+            <w:tr>
+              <w:tc>
+                <w:tcPr>
+                  <w:tcW w:w="1265" w:type="dxa"/>
+                </w:tcPr>
+                <w:p>
+                  <w:pPr>
+                    <w:rPr>
+                      <w:rFonts w:hint="eastAsia"/>
+                      <w:sz w:val="32"/>
+                      <w:szCs w:val="32"/>
+                    </w:rPr>
+                  </w:pPr>
+                </w:p>
+              </w:tc>
+              <w:tc>
+                <w:tcPr>
+                  <w:tcW w:w="1267" w:type="dxa"/>
+                </w:tcPr>
+                <w:p>
+                  <w:pPr>
+                    <w:rPr>
+                      <w:rFonts w:hint="eastAsia"/>
+                      <w:sz w:val="32"/>
+                      <w:szCs w:val="32"/>
+                    </w:rPr>
+                  </w:pPr>
+                  <w:r>
+                    <w:rPr>
+                      <w:rFonts w:hint="eastAsia"/>
+                      <w:sz w:val="32"/>
+                      <w:szCs w:val="32"/>
+                    </w:rPr>
+                    <w:t>L</w:t>
+                  </w:r>
+                </w:p>
+              </w:tc>
+              <w:tc>
+                <w:tcPr>
+                  <w:tcW w:w="1538" w:type="dxa"/>
+                </w:tcPr>
+                <w:p>
+                  <w:pPr>
+                    <w:rPr>
+                      <w:rFonts w:hint="eastAsia"/>
+                      <w:sz w:val="32"/>
+                      <w:szCs w:val="32"/>
+                    </w:rPr>
+                  </w:pPr>
+                </w:p>
+              </w:tc>
+              <w:tc>
+                <w:tcPr>
+                  <w:tcW w:w="1913" w:type="dxa"/>
+                </w:tcPr>
+                <w:p>
+                  <w:pPr>
+                    <w:rPr>
+                      <w:rFonts w:hint="eastAsia"/>
+                      <w:sz w:val="32"/>
+                      <w:szCs w:val="32"/>
+                    </w:rPr>
+                  </w:pPr>
+                </w:p>
+              </w:tc>
+              <w:tc>
+                <w:tcPr>
+                  <w:tcW w:w="2551" w:type="dxa"/>
+                </w:tcPr>
+                <w:p>
+                  <w:pPr>
+                    <w:rPr>
+                      <w:rFonts w:hint="eastAsia"/>
+                      <w:sz w:val="32"/>
+                      <w:szCs w:val="32"/>
+                    </w:rPr>
+                  </w:pPr>
+                </w:p>
+              </w:tc>
+            </w:tr>
+            <w:tr>
+              <w:tc>
+                <w:tcPr>
+                  <w:tcW w:w="1265" w:type="dxa"/>
+                </w:tcPr>
+                <w:p>
+                  <w:pPr>
+                    <w:rPr>
+                      <w:rFonts w:hint="eastAsia"/>
+                      <w:sz w:val="32"/>
+                      <w:szCs w:val="32"/>
+                    </w:rPr>
+                  </w:pPr>
+                  <w:r>
+                    <w:rPr>
+                      <w:rFonts w:hint="eastAsia"/>
+                      <w:sz w:val="32"/>
+                      <w:szCs w:val="32"/>
+                    </w:rPr>
+                    <w:t xml:space="preserve"> </w:t>
+                  </w:r>
+                </w:p>
+              </w:tc>
+              <w:tc>
+                <w:tcPr>
+                  <w:tcW w:w="1267" w:type="dxa"/>
+                </w:tcPr>
+                <w:p>
+                  <w:pPr>
+                    <w:rPr>
+                      <w:rFonts w:hint="eastAsia"/>
+                      <w:sz w:val="32"/>
+                      <w:szCs w:val="32"/>
+                    </w:rPr>
+                  </w:pPr>
+                </w:p>
+              </w:tc>
+              <w:tc>
+                <w:tcPr>
+                  <w:tcW w:w="1538" w:type="dxa"/>
+                </w:tcPr>
+                <w:p>
+                  <w:pPr>
+                    <w:rPr>
+                      <w:rFonts w:hint="eastAsia"/>
+                      <w:sz w:val="32"/>
+                      <w:szCs w:val="32"/>
+                    </w:rPr>
+                  </w:pPr>
+                </w:p>
+              </w:tc>
+              <w:tc>
+                <w:tcPr>
+                  <w:tcW w:w="1913" w:type="dxa"/>
+                </w:tcPr>
+                <w:p>
+                  <w:pPr>
+                    <w:rPr>
+                      <w:rFonts w:hint="eastAsia"/>
+                      <w:sz w:val="32"/>
+                      <w:szCs w:val="32"/>
+                    </w:rPr>
+                  </w:pPr>
+                </w:p>
+              </w:tc>
+              <w:tc>
+                <w:tcPr>
+                  <w:tcW w:w="2551" w:type="dxa"/>
+                </w:tcPr>
+                <w:p>
+                  <w:pPr>
+                    <w:rPr>
+                      <w:rFonts w:hint="eastAsia"/>
+                      <w:sz w:val="32"/>
+                      <w:szCs w:val="32"/>
+                    </w:rPr>
+                  </w:pPr>
+                </w:p>
+              </w:tc>
+            </w:tr>
+            <w:tr>
+              <w:tc>
+                <w:tcPr>
+                  <w:tcW w:w="1265" w:type="dxa"/>
+                </w:tcPr>
+                <w:p>
+                  <w:pPr>
+                    <w:rPr>
+                      <w:rFonts w:hint="eastAsia"/>
+                      <w:sz w:val="32"/>
+                      <w:szCs w:val="32"/>
+                    </w:rPr>
+                  </w:pPr>
+                  <w:r>
+                    <w:rPr>
+                      <w:rFonts w:hint="eastAsia"/>
+                      <w:sz w:val="32"/>
+                      <w:szCs w:val="32"/>
+                    </w:rPr>
+                    <w:t>5</w:t>
+                  </w:r>
+                  <w:r>
+                    <w:rPr>
+                      <w:sz w:val="32"/>
+                      <w:szCs w:val="32"/>
+                    </w:rPr>
+                    <w:t>000Hz</w:t>
+                  </w:r>
+                </w:p>
+              </w:tc>
+              <w:tc>
+                <w:tcPr>
+                  <w:tcW w:w="1267" w:type="dxa"/>
+                </w:tcPr>
+                <w:p>
+                  <w:pPr>
+                    <w:rPr>
+                      <w:rFonts w:hint="eastAsia"/>
+                      <w:sz w:val="32"/>
+                      <w:szCs w:val="32"/>
+                    </w:rPr>
+                  </w:pPr>
+                  <w:r>
+                    <w:rPr>
+                      <w:rFonts w:hint="eastAsia"/>
+                      <w:sz w:val="32"/>
+                      <w:szCs w:val="32"/>
+                    </w:rPr>
+                    <w:t>R</w:t>
+                  </w:r>
+                </w:p>
+              </w:tc>
+              <w:tc>
+                <w:tcPr>
+                  <w:tcW w:w="1538" w:type="dxa"/>
+                </w:tcPr>
+                <w:p>
+                  <w:pPr>
+                    <w:rPr>
+                      <w:rFonts w:hint="eastAsia"/>
+                      <w:sz w:val="32"/>
+                      <w:szCs w:val="32"/>
+                    </w:rPr>
+                  </w:pPr>
+                </w:p>
+              </w:tc>
+              <w:tc>
+                <w:tcPr>
+                  <w:tcW w:w="1913" w:type="dxa"/>
+                </w:tcPr>
+                <w:p>
+                  <w:pPr>
+                    <w:rPr>
+                      <w:rFonts w:hint="eastAsia"/>
+                      <w:sz w:val="32"/>
+                      <w:szCs w:val="32"/>
+                    </w:rPr>
+                  </w:pPr>
+                </w:p>
+              </w:tc>
+              <w:tc>
+                <w:tcPr>
+                  <w:tcW w:w="2551" w:type="dxa"/>
+                </w:tcPr>
+                <w:p>
+                  <w:pPr>
+                    <w:rPr>
+                      <w:rFonts w:hint="eastAsia"/>
+                      <w:sz w:val="32"/>
+                      <w:szCs w:val="32"/>
+                    </w:rPr>
+                  </w:pPr>
+                </w:p>
+              </w:tc>
+            </w:tr>
+            <w:tr>
+              <w:tc>
+                <w:tcPr>
+                  <w:tcW w:w="1265" w:type="dxa"/>
+                </w:tcPr>
+                <w:p>
+                  <w:pPr>
+                    <w:rPr>
+                      <w:rFonts w:hint="eastAsia"/>
+                      <w:sz w:val="32"/>
+                      <w:szCs w:val="32"/>
+                    </w:rPr>
+                  </w:pPr>
+                </w:p>
+              </w:tc>
+              <w:tc>
+                <w:tcPr>
+                  <w:tcW w:w="1267" w:type="dxa"/>
+                </w:tcPr>
+                <w:p>
+                  <w:pPr>
+                    <w:rPr>
+                      <w:rFonts w:hint="eastAsia"/>
+                      <w:sz w:val="32"/>
+                      <w:szCs w:val="32"/>
+                    </w:rPr>
+                  </w:pPr>
+                  <w:r>
+                    <w:rPr>
+                      <w:rFonts w:hint="eastAsia"/>
+                      <w:sz w:val="32"/>
+                      <w:szCs w:val="32"/>
+                    </w:rPr>
+                    <w:t>L</w:t>
+                  </w:r>
+                </w:p>
+              </w:tc>
+              <w:tc>
+                <w:tcPr>
+                  <w:tcW w:w="1538" w:type="dxa"/>
+                </w:tcPr>
+                <w:p>
+                  <w:pPr>
+                    <w:rPr>
+                      <w:rFonts w:hint="eastAsia"/>
+                      <w:sz w:val="32"/>
+                      <w:szCs w:val="32"/>
+                    </w:rPr>
+                  </w:pPr>
+                </w:p>
+              </w:tc>
+              <w:tc>
+                <w:tcPr>
+                  <w:tcW w:w="1913" w:type="dxa"/>
+                </w:tcPr>
+                <w:p>
+                  <w:pPr>
+                    <w:rPr>
+                      <w:rFonts w:hint="eastAsia"/>
+                      <w:sz w:val="32"/>
+                      <w:szCs w:val="32"/>
+                    </w:rPr>
+                  </w:pPr>
+                </w:p>
+              </w:tc>
+              <w:tc>
+                <w:tcPr>
+                  <w:tcW w:w="2551" w:type="dxa"/>
+                </w:tcPr>
+                <w:p>
+                  <w:pPr>
+                    <w:rPr>
+                      <w:rFonts w:hint="eastAsia"/>
+                      <w:sz w:val="32"/>
+                      <w:szCs w:val="32"/>
+                    </w:rPr>
+                  </w:pPr>
+                </w:p>
+              </w:tc>
+            </w:tr>
+          </w:tbl>
+          <w:p>
+            <w:pPr>
+              <w:rPr>
+                <w:rFonts w:hint="eastAsia"/>
+                <w:sz w:val="32"/>
+                <w:szCs w:val="32"/>
+              </w:rPr>
+            </w:pPr>
+          </w:p>
         </w:tc>
       </w:tr>
       <w:tr>
@@ -5620,7 +8304,6 @@
           <w:p>
             <w:pPr>
               <w:rPr>
-                <w:rFonts w:hint="eastAsia"/>
                 <w:sz w:val="32"/>
                 <w:szCs w:val="32"/>
               </w:rPr>
@@ -5665,7 +8348,6 @@
           <w:p>
             <w:pPr>
               <w:rPr>
-                <w:rFonts w:hint="eastAsia"/>
                 <w:sz w:val="32"/>
                 <w:szCs w:val="32"/>
               </w:rPr>
@@ -5682,7 +8364,6 @@
           <w:p>
             <w:pPr>
               <w:rPr>
-                <w:rFonts w:hint="eastAsia"/>
                 <w:sz w:val="32"/>
                 <w:szCs w:val="32"/>
               </w:rPr>
@@ -5693,16 +8374,7 @@
                 <w:sz w:val="32"/>
                 <w:szCs w:val="32"/>
               </w:rPr>
-              <w:t>而电容、电感也没有出现与预期反常的电路效果，此次实验符</w:t>
-            </w:r>
-            <w:r>
-              <w:rPr>
-                <w:rFonts w:hint="eastAsia"/>
-                <w:sz w:val="32"/>
-                <w:szCs w:val="32"/>
-              </w:rPr>
-              <w:lastRenderedPageBreak/>
-              <w:t>合预期。</w:t>
+              <w:t>而电容、电感也没有出现与预期反常的电路效果，此次实验符合预期。</w:t>
             </w:r>
           </w:p>
         </w:tc>
@@ -5730,7 +8402,6 @@
                 <w:sz w:val="32"/>
                 <w:szCs w:val="32"/>
               </w:rPr>
-              <w:lastRenderedPageBreak/>
               <w:t>实验总结和反思</w:t>
             </w:r>
           </w:p>
@@ -5749,8 +8420,6 @@
               </w:rPr>
               <w:t>本次实验……挺简单的，就是自己设置的组别太多了，然后做实验的时候有点累23333。然后也从这个实验中更加深刻地了解到了电流超前（滞后）于电压和频率之间的关系，也亲眼看到了相位角所导致的滞后现象，还有高频之下两个波形的偏移。也是进一步对电容、电感的阻抗特性有了一个更好的了解吧。</w:t>
             </w:r>
-            <w:bookmarkStart w:id="0" w:name="_GoBack"/>
-            <w:bookmarkEnd w:id="0"/>
           </w:p>
           <w:p>
             <w:pPr>
@@ -6810,4 +9479,16 @@
     </a:ext>
   </a:extLst>
 </a:theme>
+</file>
+
+<file path=customXml/item1.xml><?xml version="1.0" encoding="utf-8"?>
+<b:Sources xmlns:b="http://schemas.openxmlformats.org/officeDocument/2006/bibliography" xmlns="http://schemas.openxmlformats.org/officeDocument/2006/bibliography" SelectedStyle="\APASixthEditionOfficeOnline.xsl" StyleName="APA" Version="6"/>
+</file>
+
+<file path=customXml/itemProps1.xml><?xml version="1.0" encoding="utf-8"?>
+<ds:datastoreItem xmlns:ds="http://schemas.openxmlformats.org/officeDocument/2006/customXml" ds:itemID="{FC275E9C-FC4C-455F-B635-20D734571AAD}">
+  <ds:schemaRefs>
+    <ds:schemaRef ds:uri="http://schemas.openxmlformats.org/officeDocument/2006/bibliography"/>
+  </ds:schemaRefs>
+</ds:datastoreItem>
 </file>
</xml_diff>